<commit_message>
updated test result - number 2
updated the records after the app closed because of GC
</commit_message>
<xml_diff>
--- a/SQA Assignment 3.docx
+++ b/SQA Assignment 3.docx
@@ -6,13 +6,15 @@
       <w:pPr>
         <w:jc w:val="center"/>
         <w:rPr>
-          <w:sz w:val="28"/>
-          <w:szCs w:val="20"/>
-        </w:rPr>
-      </w:pPr>
-      <w:r>
-        <w:rPr>
-          <w:sz w:val="28"/>
+          <w:b/>
+          <w:sz w:val="36"/>
+          <w:szCs w:val="20"/>
+        </w:rPr>
+      </w:pPr>
+      <w:r>
+        <w:rPr>
+          <w:b/>
+          <w:sz w:val="36"/>
           <w:szCs w:val="20"/>
         </w:rPr>
         <w:t>PROG 8170</w:t>
@@ -22,13 +24,15 @@
       <w:pPr>
         <w:jc w:val="center"/>
         <w:rPr>
-          <w:sz w:val="28"/>
-          <w:szCs w:val="20"/>
-        </w:rPr>
-      </w:pPr>
-      <w:r>
-        <w:rPr>
-          <w:sz w:val="28"/>
+          <w:b/>
+          <w:sz w:val="36"/>
+          <w:szCs w:val="20"/>
+        </w:rPr>
+      </w:pPr>
+      <w:r>
+        <w:rPr>
+          <w:b/>
+          <w:sz w:val="36"/>
           <w:szCs w:val="20"/>
         </w:rPr>
         <w:t>Software Quality Assurance</w:t>
@@ -38,13 +42,15 @@
       <w:pPr>
         <w:jc w:val="center"/>
         <w:rPr>
-          <w:sz w:val="28"/>
-          <w:szCs w:val="20"/>
-        </w:rPr>
-      </w:pPr>
-      <w:r>
-        <w:rPr>
-          <w:sz w:val="28"/>
+          <w:b/>
+          <w:sz w:val="36"/>
+          <w:szCs w:val="20"/>
+        </w:rPr>
+      </w:pPr>
+      <w:r>
+        <w:rPr>
+          <w:b/>
+          <w:sz w:val="36"/>
           <w:szCs w:val="20"/>
         </w:rPr>
         <w:t>Assignment 3</w:t>
@@ -54,13 +60,15 @@
       <w:pPr>
         <w:jc w:val="center"/>
         <w:rPr>
-          <w:sz w:val="28"/>
-          <w:szCs w:val="20"/>
-        </w:rPr>
-      </w:pPr>
-      <w:r>
-        <w:rPr>
-          <w:sz w:val="28"/>
+          <w:b/>
+          <w:sz w:val="36"/>
+          <w:szCs w:val="20"/>
+        </w:rPr>
+      </w:pPr>
+      <w:r>
+        <w:rPr>
+          <w:b/>
+          <w:sz w:val="36"/>
           <w:szCs w:val="20"/>
         </w:rPr>
         <w:t>Hassan Nahhal</w:t>
@@ -70,13 +78,15 @@
       <w:pPr>
         <w:jc w:val="center"/>
         <w:rPr>
-          <w:sz w:val="28"/>
-          <w:szCs w:val="20"/>
-        </w:rPr>
-      </w:pPr>
-      <w:r>
-        <w:rPr>
-          <w:sz w:val="28"/>
+          <w:b/>
+          <w:sz w:val="36"/>
+          <w:szCs w:val="20"/>
+        </w:rPr>
+      </w:pPr>
+      <w:r>
+        <w:rPr>
+          <w:b/>
+          <w:sz w:val="36"/>
           <w:szCs w:val="20"/>
         </w:rPr>
         <w:t>Chang Ho Choi</w:t>
@@ -86,29 +96,43 @@
       <w:pPr>
         <w:jc w:val="center"/>
         <w:rPr>
-          <w:sz w:val="28"/>
-          <w:szCs w:val="20"/>
-        </w:rPr>
-      </w:pPr>
-      <w:r>
-        <w:rPr>
-          <w:sz w:val="28"/>
-          <w:szCs w:val="20"/>
-        </w:rPr>
-        <w:t>SungJoe Kim</w:t>
+          <w:b/>
+          <w:sz w:val="36"/>
+          <w:szCs w:val="20"/>
+        </w:rPr>
+      </w:pPr>
+      <w:proofErr w:type="spellStart"/>
+      <w:r>
+        <w:rPr>
+          <w:b/>
+          <w:sz w:val="36"/>
+          <w:szCs w:val="20"/>
+        </w:rPr>
+        <w:t>SungJoe</w:t>
+      </w:r>
+      <w:proofErr w:type="spellEnd"/>
+      <w:r>
+        <w:rPr>
+          <w:b/>
+          <w:sz w:val="36"/>
+          <w:szCs w:val="20"/>
+        </w:rPr>
+        <w:t xml:space="preserve"> Kim</w:t>
       </w:r>
     </w:p>
     <w:p>
       <w:pPr>
         <w:jc w:val="center"/>
         <w:rPr>
-          <w:sz w:val="28"/>
-          <w:szCs w:val="20"/>
-        </w:rPr>
-      </w:pPr>
-      <w:r>
-        <w:rPr>
-          <w:sz w:val="28"/>
+          <w:b/>
+          <w:sz w:val="36"/>
+          <w:szCs w:val="20"/>
+        </w:rPr>
+      </w:pPr>
+      <w:r>
+        <w:rPr>
+          <w:b/>
+          <w:sz w:val="36"/>
           <w:szCs w:val="20"/>
         </w:rPr>
         <w:t>Nicholas Collins</w:t>
@@ -118,17 +142,29 @@
       <w:pPr>
         <w:jc w:val="center"/>
         <w:rPr>
-          <w:sz w:val="28"/>
-          <w:szCs w:val="20"/>
-        </w:rPr>
-      </w:pPr>
-      <w:r>
-        <w:rPr>
-          <w:sz w:val="28"/>
-          <w:szCs w:val="20"/>
-        </w:rPr>
-        <w:t>Ahmad Aljumiai</w:t>
-      </w:r>
+          <w:b/>
+          <w:sz w:val="36"/>
+          <w:szCs w:val="20"/>
+        </w:rPr>
+      </w:pPr>
+      <w:r>
+        <w:rPr>
+          <w:b/>
+          <w:sz w:val="36"/>
+          <w:szCs w:val="20"/>
+        </w:rPr>
+        <w:t xml:space="preserve">Ahmad </w:t>
+      </w:r>
+      <w:proofErr w:type="spellStart"/>
+      <w:r>
+        <w:rPr>
+          <w:b/>
+          <w:sz w:val="36"/>
+          <w:szCs w:val="20"/>
+        </w:rPr>
+        <w:t>Aljumiai</w:t>
+      </w:r>
+      <w:proofErr w:type="spellEnd"/>
     </w:p>
     <w:p>
       <w:pPr>
@@ -163,8 +199,9 @@
       <w:pPr>
         <w:rPr>
           <w:rFonts w:eastAsia="Times New Roman" w:cs="Arial"/>
+          <w:b/>
           <w:color w:val="222222"/>
-          <w:sz w:val="28"/>
+          <w:sz w:val="32"/>
           <w:szCs w:val="20"/>
           <w:shd w:val="clear" w:color="auto" w:fill="FFFFFF"/>
         </w:rPr>
@@ -172,8 +209,9 @@
       <w:r>
         <w:rPr>
           <w:rFonts w:eastAsia="Times New Roman" w:cs="Arial"/>
+          <w:b/>
           <w:color w:val="222222"/>
-          <w:sz w:val="28"/>
+          <w:sz w:val="32"/>
           <w:szCs w:val="20"/>
           <w:shd w:val="clear" w:color="auto" w:fill="FFFFFF"/>
         </w:rPr>
@@ -204,56 +242,53 @@
           <w:sz w:val="28"/>
           <w:szCs w:val="20"/>
         </w:rPr>
-        <w:t xml:space="preserve">Used an automated user interface clicking tool </w:t>
-      </w:r>
-    </w:p>
-    <w:p>
-      <w:pPr>
-        <w:pStyle w:val="ListParagraph"/>
-        <w:spacing w:before="100" w:beforeAutospacing="1" w:after="100" w:afterAutospacing="1"/>
-        <w:rPr>
-          <w:rFonts w:eastAsia="Times New Roman" w:cs="Arial"/>
-          <w:color w:val="000000"/>
-          <w:sz w:val="28"/>
-          <w:szCs w:val="20"/>
-        </w:rPr>
-      </w:pPr>
-      <w:r>
-        <w:rPr>
-          <w:rFonts w:eastAsia="Times New Roman" w:cs="Arial"/>
-          <w:color w:val="000000"/>
-          <w:sz w:val="28"/>
-          <w:szCs w:val="20"/>
-        </w:rPr>
-        <w:t xml:space="preserve">ApplicationTest is </w:t>
-      </w:r>
-      <w:r>
-        <w:rPr>
-          <w:rFonts w:eastAsia="Times New Roman" w:cs="Arial"/>
-          <w:color w:val="000000"/>
-          <w:sz w:val="28"/>
-          <w:szCs w:val="20"/>
-        </w:rPr>
-        <w:t>implemented</w:t>
-      </w:r>
-      <w:r>
-        <w:rPr>
-          <w:rFonts w:eastAsia="Times New Roman" w:cs="Arial"/>
-          <w:color w:val="000000"/>
-          <w:sz w:val="28"/>
-          <w:szCs w:val="20"/>
-        </w:rPr>
-        <w:t xml:space="preserve"> from scratch </w:t>
-      </w:r>
-      <w:r>
-        <w:rPr>
-          <w:rFonts w:eastAsia="Times New Roman" w:cs="Arial"/>
-          <w:color w:val="000000"/>
-          <w:sz w:val="28"/>
-          <w:szCs w:val="20"/>
-        </w:rPr>
-        <w:t xml:space="preserve">and uses </w:t>
-      </w:r>
+        <w:t>Used an automated us</w:t>
+      </w:r>
+      <w:bookmarkStart w:id="0" w:name="_GoBack"/>
+      <w:bookmarkEnd w:id="0"/>
+      <w:r>
+        <w:rPr>
+          <w:rFonts w:eastAsia="Times New Roman" w:cs="Arial"/>
+          <w:b/>
+          <w:color w:val="000000"/>
+          <w:sz w:val="28"/>
+          <w:szCs w:val="20"/>
+        </w:rPr>
+        <w:t xml:space="preserve">er interface clicking tool </w:t>
+      </w:r>
+    </w:p>
+    <w:p>
+      <w:pPr>
+        <w:pStyle w:val="ListParagraph"/>
+        <w:spacing w:before="100" w:beforeAutospacing="1" w:after="100" w:afterAutospacing="1"/>
+        <w:rPr>
+          <w:rFonts w:eastAsia="Times New Roman" w:cs="Arial"/>
+          <w:color w:val="000000"/>
+          <w:sz w:val="28"/>
+          <w:szCs w:val="20"/>
+        </w:rPr>
+      </w:pPr>
+      <w:proofErr w:type="spellStart"/>
+      <w:r>
+        <w:rPr>
+          <w:rFonts w:eastAsia="Times New Roman" w:cs="Arial"/>
+          <w:color w:val="000000"/>
+          <w:sz w:val="28"/>
+          <w:szCs w:val="20"/>
+        </w:rPr>
+        <w:t>ApplicationTest</w:t>
+      </w:r>
+      <w:proofErr w:type="spellEnd"/>
+      <w:r>
+        <w:rPr>
+          <w:rFonts w:eastAsia="Times New Roman" w:cs="Arial"/>
+          <w:color w:val="000000"/>
+          <w:sz w:val="28"/>
+          <w:szCs w:val="20"/>
+        </w:rPr>
+        <w:t xml:space="preserve"> is implemented from scratch and uses </w:t>
+      </w:r>
+      <w:proofErr w:type="spellStart"/>
       <w:r>
         <w:rPr>
           <w:rFonts w:eastAsia="Times New Roman" w:cs="Arial"/>
@@ -263,6 +298,7 @@
         </w:rPr>
         <w:t>Rubitium</w:t>
       </w:r>
+      <w:proofErr w:type="spellEnd"/>
       <w:r>
         <w:rPr>
           <w:rFonts w:eastAsia="Times New Roman" w:cs="Arial"/>
@@ -354,6 +390,8 @@
           <w:szCs w:val="20"/>
         </w:rPr>
       </w:pPr>
+      <w:proofErr w:type="spellStart"/>
+      <w:proofErr w:type="gramStart"/>
       <w:r>
         <w:rPr>
           <w:rFonts w:eastAsia="Times New Roman" w:cs="Arial"/>
@@ -373,7 +411,19 @@
           <w:sz w:val="28"/>
           <w:szCs w:val="20"/>
         </w:rPr>
-        <w:t>.clickOnView(spinner);</w:t>
+        <w:t>.clickOnView</w:t>
+      </w:r>
+      <w:proofErr w:type="spellEnd"/>
+      <w:proofErr w:type="gramEnd"/>
+      <w:r>
+        <w:rPr>
+          <w:rFonts w:eastAsia="Times New Roman" w:cs="Arial"/>
+          <w:i/>
+          <w:color w:val="000000"/>
+          <w:sz w:val="28"/>
+          <w:szCs w:val="20"/>
+        </w:rPr>
+        <w:t>(spinner);</w:t>
       </w:r>
     </w:p>
     <w:p>
@@ -417,6 +467,7 @@
         </w:rPr>
         <w:br/>
       </w:r>
+      <w:proofErr w:type="spellStart"/>
       <w:r>
         <w:rPr>
           <w:rFonts w:eastAsia="Times New Roman" w:cs="Arial"/>
@@ -436,8 +487,20 @@
           <w:sz w:val="28"/>
           <w:szCs w:val="20"/>
         </w:rPr>
-        <w:t>.clickOnView(</w:t>
-      </w:r>
+        <w:t>.clickOnView</w:t>
+      </w:r>
+      <w:proofErr w:type="spellEnd"/>
+      <w:r>
+        <w:rPr>
+          <w:rFonts w:eastAsia="Times New Roman" w:cs="Arial"/>
+          <w:i/>
+          <w:color w:val="000000"/>
+          <w:sz w:val="28"/>
+          <w:szCs w:val="20"/>
+        </w:rPr>
+        <w:t>(</w:t>
+      </w:r>
+      <w:proofErr w:type="spellStart"/>
       <w:r>
         <w:rPr>
           <w:rFonts w:eastAsia="Times New Roman" w:cs="Arial"/>
@@ -457,7 +520,29 @@
           <w:sz w:val="28"/>
           <w:szCs w:val="20"/>
         </w:rPr>
-        <w:t>.getView(TextView.</w:t>
+        <w:t>.getView</w:t>
+      </w:r>
+      <w:proofErr w:type="spellEnd"/>
+      <w:r>
+        <w:rPr>
+          <w:rFonts w:eastAsia="Times New Roman" w:cs="Arial"/>
+          <w:i/>
+          <w:color w:val="000000"/>
+          <w:sz w:val="28"/>
+          <w:szCs w:val="20"/>
+        </w:rPr>
+        <w:t>(</w:t>
+      </w:r>
+      <w:proofErr w:type="spellStart"/>
+      <w:r>
+        <w:rPr>
+          <w:rFonts w:eastAsia="Times New Roman" w:cs="Arial"/>
+          <w:i/>
+          <w:color w:val="000000"/>
+          <w:sz w:val="28"/>
+          <w:szCs w:val="20"/>
+        </w:rPr>
+        <w:t>TextView.</w:t>
       </w:r>
       <w:r>
         <w:rPr>
@@ -470,6 +555,7 @@
         </w:rPr>
         <w:t>class</w:t>
       </w:r>
+      <w:proofErr w:type="spellEnd"/>
       <w:r>
         <w:rPr>
           <w:rFonts w:eastAsia="Times New Roman" w:cs="Arial"/>
@@ -478,25 +564,10 @@
           <w:sz w:val="28"/>
           <w:szCs w:val="20"/>
         </w:rPr>
-        <w:t>, randInt()));</w:t>
-      </w:r>
-    </w:p>
-    <w:p>
-      <w:pPr>
-        <w:pStyle w:val="ListParagraph"/>
-        <w:spacing w:before="100" w:beforeAutospacing="1" w:after="100" w:afterAutospacing="1"/>
-        <w:rPr>
-          <w:rFonts w:eastAsia="Times New Roman" w:cs="Arial"/>
-          <w:color w:val="000000"/>
-          <w:sz w:val="28"/>
-          <w:szCs w:val="20"/>
-        </w:rPr>
-      </w:pPr>
-    </w:p>
-    <w:p>
-      <w:pPr>
-        <w:pStyle w:val="ListParagraph"/>
-        <w:spacing w:before="100" w:beforeAutospacing="1" w:after="100" w:afterAutospacing="1"/>
+        <w:t xml:space="preserve">, </w:t>
+      </w:r>
+      <w:proofErr w:type="spellStart"/>
+      <w:r>
         <w:rPr>
           <w:rFonts w:eastAsia="Times New Roman" w:cs="Arial"/>
           <w:i/>
@@ -504,6 +575,43 @@
           <w:sz w:val="28"/>
           <w:szCs w:val="20"/>
         </w:rPr>
+        <w:t>randInt</w:t>
+      </w:r>
+      <w:proofErr w:type="spellEnd"/>
+      <w:r>
+        <w:rPr>
+          <w:rFonts w:eastAsia="Times New Roman" w:cs="Arial"/>
+          <w:i/>
+          <w:color w:val="000000"/>
+          <w:sz w:val="28"/>
+          <w:szCs w:val="20"/>
+        </w:rPr>
+        <w:t>()));</w:t>
+      </w:r>
+    </w:p>
+    <w:p>
+      <w:pPr>
+        <w:pStyle w:val="ListParagraph"/>
+        <w:spacing w:before="100" w:beforeAutospacing="1" w:after="100" w:afterAutospacing="1"/>
+        <w:rPr>
+          <w:rFonts w:eastAsia="Times New Roman" w:cs="Arial"/>
+          <w:color w:val="000000"/>
+          <w:sz w:val="28"/>
+          <w:szCs w:val="20"/>
+        </w:rPr>
+      </w:pPr>
+    </w:p>
+    <w:p>
+      <w:pPr>
+        <w:pStyle w:val="ListParagraph"/>
+        <w:spacing w:before="100" w:beforeAutospacing="1" w:after="100" w:afterAutospacing="1"/>
+        <w:rPr>
+          <w:rFonts w:eastAsia="Times New Roman" w:cs="Arial"/>
+          <w:i/>
+          <w:color w:val="000000"/>
+          <w:sz w:val="28"/>
+          <w:szCs w:val="20"/>
+        </w:rPr>
       </w:pPr>
       <w:r>
         <w:rPr>
@@ -523,6 +631,7 @@
         </w:rPr>
         <w:br/>
       </w:r>
+      <w:proofErr w:type="spellStart"/>
       <w:r>
         <w:rPr>
           <w:rFonts w:eastAsia="Times New Roman" w:cs="Arial"/>
@@ -542,8 +651,20 @@
           <w:sz w:val="28"/>
           <w:szCs w:val="20"/>
         </w:rPr>
-        <w:t>.clickOnView(</w:t>
-      </w:r>
+        <w:t>.clickOnView</w:t>
+      </w:r>
+      <w:proofErr w:type="spellEnd"/>
+      <w:r>
+        <w:rPr>
+          <w:rFonts w:eastAsia="Times New Roman" w:cs="Arial"/>
+          <w:i/>
+          <w:color w:val="000000"/>
+          <w:sz w:val="28"/>
+          <w:szCs w:val="20"/>
+        </w:rPr>
+        <w:t>(</w:t>
+      </w:r>
+      <w:proofErr w:type="spellStart"/>
       <w:r>
         <w:rPr>
           <w:rFonts w:eastAsia="Times New Roman" w:cs="Arial"/>
@@ -563,7 +684,29 @@
           <w:sz w:val="28"/>
           <w:szCs w:val="20"/>
         </w:rPr>
-        <w:t>.getView(R.id.</w:t>
+        <w:t>.getView</w:t>
+      </w:r>
+      <w:proofErr w:type="spellEnd"/>
+      <w:r>
+        <w:rPr>
+          <w:rFonts w:eastAsia="Times New Roman" w:cs="Arial"/>
+          <w:i/>
+          <w:color w:val="000000"/>
+          <w:sz w:val="28"/>
+          <w:szCs w:val="20"/>
+        </w:rPr>
+        <w:t>(</w:t>
+      </w:r>
+      <w:proofErr w:type="spellStart"/>
+      <w:r>
+        <w:rPr>
+          <w:rFonts w:eastAsia="Times New Roman" w:cs="Arial"/>
+          <w:i/>
+          <w:color w:val="000000"/>
+          <w:sz w:val="28"/>
+          <w:szCs w:val="20"/>
+        </w:rPr>
+        <w:t>R.id.</w:t>
       </w:r>
       <w:r>
         <w:rPr>
@@ -577,6 +720,7 @@
         </w:rPr>
         <w:t>button</w:t>
       </w:r>
+      <w:proofErr w:type="spellEnd"/>
       <w:r>
         <w:rPr>
           <w:rFonts w:eastAsia="Times New Roman" w:cs="Arial"/>
@@ -586,6 +730,149 @@
           <w:szCs w:val="20"/>
         </w:rPr>
         <w:t>))</w:t>
+      </w:r>
+    </w:p>
+    <w:p>
+      <w:pPr>
+        <w:pStyle w:val="ListParagraph"/>
+        <w:spacing w:before="100" w:beforeAutospacing="1" w:after="100" w:afterAutospacing="1"/>
+        <w:rPr>
+          <w:rFonts w:eastAsia="Times New Roman" w:cs="Arial"/>
+          <w:i/>
+          <w:color w:val="000000"/>
+          <w:sz w:val="28"/>
+          <w:szCs w:val="20"/>
+        </w:rPr>
+      </w:pPr>
+    </w:p>
+    <w:p>
+      <w:pPr>
+        <w:pStyle w:val="ListParagraph"/>
+        <w:spacing w:before="100" w:beforeAutospacing="1" w:after="100" w:afterAutospacing="1"/>
+        <w:rPr>
+          <w:rFonts w:eastAsia="Times New Roman" w:cs="Arial"/>
+          <w:i/>
+          <w:color w:val="000000"/>
+          <w:sz w:val="28"/>
+          <w:szCs w:val="20"/>
+        </w:rPr>
+      </w:pPr>
+      <w:r>
+        <w:rPr>
+          <w:rFonts w:eastAsia="Times New Roman" w:cs="Arial"/>
+          <w:i/>
+          <w:noProof/>
+          <w:color w:val="000000"/>
+          <w:sz w:val="28"/>
+          <w:szCs w:val="20"/>
+        </w:rPr>
+        <w:lastRenderedPageBreak/>
+        <w:drawing>
+          <wp:inline distT="0" distB="0" distL="0" distR="0" wp14:anchorId="00118742" wp14:editId="4BCA6ACC">
+            <wp:extent cx="2520000" cy="4479158"/>
+            <wp:effectExtent l="0" t="0" r="0" b="0"/>
+            <wp:docPr id="2" name="Picture 2" descr="../../../Pictures/Photos%20Library.photoslibrary/Thumbnails/2015/12/09/20151209-034315/al081zH7QumgLDH8VjYPIQ/thumb_Screenshot_20151208-190645_1024.jpg"/>
+            <wp:cNvGraphicFramePr>
+              <a:graphicFrameLocks xmlns:a="http://schemas.openxmlformats.org/drawingml/2006/main" noChangeAspect="1"/>
+            </wp:cNvGraphicFramePr>
+            <a:graphic xmlns:a="http://schemas.openxmlformats.org/drawingml/2006/main">
+              <a:graphicData uri="http://schemas.openxmlformats.org/drawingml/2006/picture">
+                <pic:pic xmlns:pic="http://schemas.openxmlformats.org/drawingml/2006/picture">
+                  <pic:nvPicPr>
+                    <pic:cNvPr id="0" name="Picture 1" descr="../../../Pictures/Photos%20Library.photoslibrary/Thumbnails/2015/12/09/20151209-034315/al081zH7QumgLDH8VjYPIQ/thumb_Screenshot_20151208-190645_1024.jpg"/>
+                    <pic:cNvPicPr>
+                      <a:picLocks noChangeAspect="1" noChangeArrowheads="1"/>
+                    </pic:cNvPicPr>
+                  </pic:nvPicPr>
+                  <pic:blipFill>
+                    <a:blip r:embed="rId5" cstate="print">
+                      <a:extLst>
+                        <a:ext uri="{28A0092B-C50C-407E-A947-70E740481C1C}">
+                          <a14:useLocalDpi xmlns:a14="http://schemas.microsoft.com/office/drawing/2010/main" val="0"/>
+                        </a:ext>
+                      </a:extLst>
+                    </a:blip>
+                    <a:srcRect/>
+                    <a:stretch>
+                      <a:fillRect/>
+                    </a:stretch>
+                  </pic:blipFill>
+                  <pic:spPr bwMode="auto">
+                    <a:xfrm>
+                      <a:off x="0" y="0"/>
+                      <a:ext cx="2520000" cy="4479158"/>
+                    </a:xfrm>
+                    <a:prstGeom prst="rect">
+                      <a:avLst/>
+                    </a:prstGeom>
+                    <a:noFill/>
+                    <a:ln>
+                      <a:noFill/>
+                    </a:ln>
+                  </pic:spPr>
+                </pic:pic>
+              </a:graphicData>
+            </a:graphic>
+          </wp:inline>
+        </w:drawing>
+      </w:r>
+      <w:r>
+        <w:rPr>
+          <w:rFonts w:eastAsia="Times New Roman" w:cs="Arial"/>
+          <w:i/>
+          <w:noProof/>
+          <w:color w:val="000000"/>
+          <w:sz w:val="28"/>
+          <w:szCs w:val="20"/>
+        </w:rPr>
+        <w:drawing>
+          <wp:inline distT="0" distB="0" distL="0" distR="0" wp14:anchorId="76473B15" wp14:editId="14DE7DBA">
+            <wp:extent cx="2520000" cy="4479158"/>
+            <wp:effectExtent l="0" t="0" r="0" b="0"/>
+            <wp:docPr id="3" name="Picture 3" descr="../../../Pictures/Photos%20Library.photoslibrary/Thumbnails/2015/12/09/20151209-034444/2jcenpsCThawe1mUrBkDng/thumb_Screenshot_20151208-224421_1024.jpg"/>
+            <wp:cNvGraphicFramePr>
+              <a:graphicFrameLocks xmlns:a="http://schemas.openxmlformats.org/drawingml/2006/main" noChangeAspect="1"/>
+            </wp:cNvGraphicFramePr>
+            <a:graphic xmlns:a="http://schemas.openxmlformats.org/drawingml/2006/main">
+              <a:graphicData uri="http://schemas.openxmlformats.org/drawingml/2006/picture">
+                <pic:pic xmlns:pic="http://schemas.openxmlformats.org/drawingml/2006/picture">
+                  <pic:nvPicPr>
+                    <pic:cNvPr id="0" name="Picture 2" descr="../../../Pictures/Photos%20Library.photoslibrary/Thumbnails/2015/12/09/20151209-034444/2jcenpsCThawe1mUrBkDng/thumb_Screenshot_20151208-224421_1024.jpg"/>
+                    <pic:cNvPicPr>
+                      <a:picLocks noChangeAspect="1" noChangeArrowheads="1"/>
+                    </pic:cNvPicPr>
+                  </pic:nvPicPr>
+                  <pic:blipFill>
+                    <a:blip r:embed="rId6" cstate="print">
+                      <a:extLst>
+                        <a:ext uri="{28A0092B-C50C-407E-A947-70E740481C1C}">
+                          <a14:useLocalDpi xmlns:a14="http://schemas.microsoft.com/office/drawing/2010/main" val="0"/>
+                        </a:ext>
+                      </a:extLst>
+                    </a:blip>
+                    <a:srcRect/>
+                    <a:stretch>
+                      <a:fillRect/>
+                    </a:stretch>
+                  </pic:blipFill>
+                  <pic:spPr bwMode="auto">
+                    <a:xfrm>
+                      <a:off x="0" y="0"/>
+                      <a:ext cx="2520000" cy="4479158"/>
+                    </a:xfrm>
+                    <a:prstGeom prst="rect">
+                      <a:avLst/>
+                    </a:prstGeom>
+                    <a:noFill/>
+                    <a:ln>
+                      <a:noFill/>
+                    </a:ln>
+                  </pic:spPr>
+                </pic:pic>
+              </a:graphicData>
+            </a:graphic>
+          </wp:inline>
+        </w:drawing>
       </w:r>
     </w:p>
     <w:p>
@@ -657,17 +944,47 @@
           <w:sz w:val="28"/>
           <w:szCs w:val="20"/>
         </w:rPr>
-        <w:t xml:space="preserve">From SQLite official site, “The maximum size of a database file is 2147483646 pages. At the maximum page size of 65536 bytes, this translates into a maximum database size of approximately 1.4e+14 bytes </w:t>
-      </w:r>
-      <w:r>
-        <w:rPr>
-          <w:rFonts w:eastAsia="Times New Roman" w:cs="Arial"/>
-          <w:color w:val="000000"/>
-          <w:sz w:val="28"/>
-          <w:szCs w:val="20"/>
-        </w:rPr>
-        <w:lastRenderedPageBreak/>
-        <w:t>(140 terabytes, or 128 tebibytes, or 140,000 gigabytes or 128,000 gibibytes).”</w:t>
+        <w:t xml:space="preserve">From SQLite official site, “The maximum size of a database file is 2147483646 pages. At the maximum page size of 65536 bytes, this translates into a maximum database size of approximately 1.4e+14 bytes (140 terabytes, or 128 </w:t>
+      </w:r>
+      <w:proofErr w:type="spellStart"/>
+      <w:r>
+        <w:rPr>
+          <w:rFonts w:eastAsia="Times New Roman" w:cs="Arial"/>
+          <w:color w:val="000000"/>
+          <w:sz w:val="28"/>
+          <w:szCs w:val="20"/>
+        </w:rPr>
+        <w:t>tebibytes</w:t>
+      </w:r>
+      <w:proofErr w:type="spellEnd"/>
+      <w:r>
+        <w:rPr>
+          <w:rFonts w:eastAsia="Times New Roman" w:cs="Arial"/>
+          <w:color w:val="000000"/>
+          <w:sz w:val="28"/>
+          <w:szCs w:val="20"/>
+        </w:rPr>
+        <w:t xml:space="preserve">, or 140,000 gigabytes or 128,000 </w:t>
+      </w:r>
+      <w:proofErr w:type="spellStart"/>
+      <w:r>
+        <w:rPr>
+          <w:rFonts w:eastAsia="Times New Roman" w:cs="Arial"/>
+          <w:color w:val="000000"/>
+          <w:sz w:val="28"/>
+          <w:szCs w:val="20"/>
+        </w:rPr>
+        <w:t>gibibytes</w:t>
+      </w:r>
+      <w:proofErr w:type="spellEnd"/>
+      <w:r>
+        <w:rPr>
+          <w:rFonts w:eastAsia="Times New Roman" w:cs="Arial"/>
+          <w:color w:val="000000"/>
+          <w:sz w:val="28"/>
+          <w:szCs w:val="20"/>
+        </w:rPr>
+        <w:t>).”</w:t>
       </w:r>
     </w:p>
     <w:p>
@@ -688,16 +1005,17 @@
           <w:sz w:val="28"/>
           <w:szCs w:val="20"/>
         </w:rPr>
-        <w:t xml:space="preserve">Approximate testing time = </w:t>
-      </w:r>
-      <w:r>
-        <w:rPr>
-          <w:rFonts w:eastAsia="Times New Roman" w:cs="Arial"/>
-          <w:color w:val="000000"/>
-          <w:sz w:val="28"/>
-          <w:szCs w:val="20"/>
-        </w:rPr>
-        <w:t>4</w:t>
+        <w:t xml:space="preserve">Approximate testing time </w:t>
+      </w:r>
+      <w:proofErr w:type="gramStart"/>
+      <w:r>
+        <w:rPr>
+          <w:rFonts w:eastAsia="Times New Roman" w:cs="Arial"/>
+          <w:color w:val="000000"/>
+          <w:sz w:val="28"/>
+          <w:szCs w:val="20"/>
+        </w:rPr>
+        <w:t xml:space="preserve">= </w:t>
       </w:r>
       <w:r>
         <w:rPr>
@@ -708,17 +1026,7 @@
         </w:rPr>
         <w:t xml:space="preserve"> hours</w:t>
       </w:r>
-      <w:r>
-        <w:rPr>
-          <w:rFonts w:eastAsia="Times New Roman" w:cs="Arial"/>
-          <w:color w:val="000000"/>
-          <w:sz w:val="28"/>
-          <w:szCs w:val="20"/>
-        </w:rPr>
-        <w:t xml:space="preserve"> 30 minutes</w:t>
-      </w:r>
-      <w:bookmarkStart w:id="0" w:name="_GoBack"/>
-      <w:bookmarkEnd w:id="0"/>
+      <w:proofErr w:type="gramEnd"/>
     </w:p>
     <w:p>
       <w:pPr>
@@ -789,8 +1097,271 @@
           <w:sz w:val="28"/>
           <w:szCs w:val="20"/>
         </w:rPr>
-        <w:t>5377</w:t>
-      </w:r>
+        <w:t>6357</w:t>
+      </w:r>
+    </w:p>
+    <w:p>
+      <w:pPr>
+        <w:spacing w:before="100" w:beforeAutospacing="1" w:after="100" w:afterAutospacing="1"/>
+        <w:ind w:left="720"/>
+        <w:rPr>
+          <w:rFonts w:eastAsia="Times New Roman" w:cs="Arial"/>
+          <w:color w:val="000000"/>
+          <w:sz w:val="28"/>
+          <w:szCs w:val="20"/>
+        </w:rPr>
+      </w:pPr>
+      <w:r>
+        <w:rPr>
+          <w:rFonts w:eastAsia="Times New Roman" w:cs="Arial"/>
+          <w:color w:val="000000"/>
+          <w:sz w:val="28"/>
+          <w:szCs w:val="20"/>
+        </w:rPr>
+        <w:t>The app nor the database crashed, the reason why the app stopped running is because the GC (Garbage collector) is being called a lot because of the low memory and it needs to be allocated.</w:t>
+      </w:r>
+    </w:p>
+    <w:p>
+      <w:pPr>
+        <w:spacing w:before="100" w:beforeAutospacing="1" w:after="100" w:afterAutospacing="1"/>
+        <w:ind w:left="720"/>
+        <w:rPr>
+          <w:rFonts w:eastAsia="Times New Roman" w:cs="Arial"/>
+          <w:color w:val="000000"/>
+          <w:sz w:val="28"/>
+          <w:szCs w:val="20"/>
+        </w:rPr>
+      </w:pPr>
+      <w:r>
+        <w:rPr>
+          <w:rFonts w:eastAsia="Times New Roman" w:cs="Arial"/>
+          <w:color w:val="000000"/>
+          <w:sz w:val="28"/>
+          <w:szCs w:val="20"/>
+        </w:rPr>
+        <w:t>Another issue that might be arisen is the head, it might be that the heap is very big and couldn’t prevent overflow.</w:t>
+      </w:r>
+    </w:p>
+    <w:p>
+      <w:pPr>
+        <w:spacing w:before="100" w:beforeAutospacing="1" w:after="100" w:afterAutospacing="1"/>
+        <w:ind w:left="720"/>
+        <w:rPr>
+          <w:rFonts w:eastAsia="Times New Roman" w:cs="Arial"/>
+          <w:color w:val="000000"/>
+          <w:sz w:val="28"/>
+          <w:szCs w:val="20"/>
+        </w:rPr>
+      </w:pPr>
+      <w:r>
+        <w:rPr>
+          <w:rFonts w:eastAsia="Times New Roman" w:cs="Arial"/>
+          <w:color w:val="000000"/>
+          <w:sz w:val="28"/>
+          <w:szCs w:val="20"/>
+        </w:rPr>
+        <w:t xml:space="preserve">Last </w:t>
+      </w:r>
+      <w:proofErr w:type="spellStart"/>
+      <w:r>
+        <w:rPr>
+          <w:rFonts w:eastAsia="Times New Roman" w:cs="Arial"/>
+          <w:color w:val="000000"/>
+          <w:sz w:val="28"/>
+          <w:szCs w:val="20"/>
+        </w:rPr>
+        <w:t>LogCat</w:t>
+      </w:r>
+      <w:proofErr w:type="spellEnd"/>
+      <w:r>
+        <w:rPr>
+          <w:rFonts w:eastAsia="Times New Roman" w:cs="Arial"/>
+          <w:color w:val="000000"/>
+          <w:sz w:val="28"/>
+          <w:szCs w:val="20"/>
+        </w:rPr>
+        <w:t xml:space="preserve"> statement: </w:t>
+      </w:r>
+    </w:p>
+    <w:p>
+      <w:pPr>
+        <w:spacing w:before="100" w:beforeAutospacing="1" w:after="100" w:afterAutospacing="1"/>
+        <w:ind w:left="720"/>
+        <w:rPr>
+          <w:rFonts w:eastAsia="Times New Roman" w:cs="Arial"/>
+          <w:color w:val="000000"/>
+          <w:sz w:val="28"/>
+          <w:szCs w:val="20"/>
+        </w:rPr>
+      </w:pPr>
+      <w:r>
+        <w:rPr>
+          <w:rFonts w:eastAsia="Times New Roman" w:cs="Arial"/>
+          <w:color w:val="000000"/>
+          <w:sz w:val="28"/>
+          <w:szCs w:val="20"/>
+        </w:rPr>
+        <w:t>12-08 22:31:32.717 29894-29894/? D/</w:t>
+      </w:r>
+      <w:proofErr w:type="spellStart"/>
+      <w:proofErr w:type="gramStart"/>
+      <w:r>
+        <w:rPr>
+          <w:rFonts w:eastAsia="Times New Roman" w:cs="Arial"/>
+          <w:color w:val="000000"/>
+          <w:sz w:val="28"/>
+          <w:szCs w:val="20"/>
+        </w:rPr>
+        <w:t>dbcon.getLastId</w:t>
+      </w:r>
+      <w:proofErr w:type="spellEnd"/>
+      <w:proofErr w:type="gramEnd"/>
+      <w:r>
+        <w:rPr>
+          <w:rFonts w:eastAsia="Times New Roman" w:cs="Arial"/>
+          <w:color w:val="000000"/>
+          <w:sz w:val="28"/>
+          <w:szCs w:val="20"/>
+        </w:rPr>
+        <w:t>()::  6357</w:t>
+      </w:r>
+    </w:p>
+    <w:p>
+      <w:pPr>
+        <w:spacing w:before="100" w:beforeAutospacing="1" w:after="100" w:afterAutospacing="1"/>
+        <w:ind w:left="720"/>
+        <w:rPr>
+          <w:rFonts w:eastAsia="Times New Roman" w:cs="Arial"/>
+          <w:color w:val="000000"/>
+          <w:sz w:val="28"/>
+          <w:szCs w:val="20"/>
+        </w:rPr>
+      </w:pPr>
+      <w:r>
+        <w:rPr>
+          <w:rFonts w:eastAsia="Times New Roman" w:cs="Arial"/>
+          <w:color w:val="000000"/>
+          <w:sz w:val="28"/>
+          <w:szCs w:val="20"/>
+        </w:rPr>
+        <w:t xml:space="preserve">12-08 22:31:32.717 29894-29894/? D/Trooper planet: </w:t>
+      </w:r>
+      <w:proofErr w:type="spellStart"/>
+      <w:r>
+        <w:rPr>
+          <w:rFonts w:eastAsia="Times New Roman" w:cs="Arial"/>
+          <w:color w:val="000000"/>
+          <w:sz w:val="28"/>
+          <w:szCs w:val="20"/>
+        </w:rPr>
+        <w:t>Sullust</w:t>
+      </w:r>
+      <w:proofErr w:type="spellEnd"/>
+    </w:p>
+    <w:p>
+      <w:pPr>
+        <w:spacing w:before="100" w:beforeAutospacing="1" w:after="100" w:afterAutospacing="1"/>
+        <w:ind w:left="720"/>
+        <w:rPr>
+          <w:rFonts w:eastAsia="Times New Roman" w:cs="Arial"/>
+          <w:color w:val="000000"/>
+          <w:sz w:val="28"/>
+          <w:szCs w:val="20"/>
+        </w:rPr>
+      </w:pPr>
+      <w:r>
+        <w:rPr>
+          <w:rFonts w:eastAsia="Times New Roman" w:cs="Arial"/>
+          <w:color w:val="000000"/>
+          <w:sz w:val="28"/>
+          <w:szCs w:val="20"/>
+        </w:rPr>
+        <w:t xml:space="preserve">12-08 22:31:33.880 29894-29894/? I/art: Starting a blocking GC </w:t>
+      </w:r>
+      <w:proofErr w:type="spellStart"/>
+      <w:r>
+        <w:rPr>
+          <w:rFonts w:eastAsia="Times New Roman" w:cs="Arial"/>
+          <w:color w:val="000000"/>
+          <w:sz w:val="28"/>
+          <w:szCs w:val="20"/>
+        </w:rPr>
+        <w:t>Alloc</w:t>
+      </w:r>
+      <w:proofErr w:type="spellEnd"/>
+    </w:p>
+    <w:p>
+      <w:pPr>
+        <w:spacing w:before="100" w:beforeAutospacing="1" w:after="100" w:afterAutospacing="1"/>
+        <w:ind w:left="720"/>
+        <w:rPr>
+          <w:rFonts w:eastAsia="Times New Roman" w:cs="Arial"/>
+          <w:color w:val="000000"/>
+          <w:sz w:val="28"/>
+          <w:szCs w:val="20"/>
+        </w:rPr>
+      </w:pPr>
+      <w:r>
+        <w:rPr>
+          <w:rFonts w:eastAsia="Times New Roman" w:cs="Arial"/>
+          <w:color w:val="000000"/>
+          <w:sz w:val="28"/>
+          <w:szCs w:val="20"/>
+        </w:rPr>
+        <w:t xml:space="preserve">12-08 22:31:34.115 29894-29894/? I/art: </w:t>
+      </w:r>
+      <w:proofErr w:type="spellStart"/>
+      <w:r>
+        <w:rPr>
+          <w:rFonts w:eastAsia="Times New Roman" w:cs="Arial"/>
+          <w:color w:val="000000"/>
+          <w:sz w:val="28"/>
+          <w:szCs w:val="20"/>
+        </w:rPr>
+        <w:t>Alloc</w:t>
+      </w:r>
+      <w:proofErr w:type="spellEnd"/>
+      <w:r>
+        <w:rPr>
+          <w:rFonts w:eastAsia="Times New Roman" w:cs="Arial"/>
+          <w:color w:val="000000"/>
+          <w:sz w:val="28"/>
+          <w:szCs w:val="20"/>
+        </w:rPr>
+        <w:t xml:space="preserve"> sticky concurrent mark sweep GC freed 1800039(77MB) </w:t>
+      </w:r>
+      <w:proofErr w:type="spellStart"/>
+      <w:r>
+        <w:rPr>
+          <w:rFonts w:eastAsia="Times New Roman" w:cs="Arial"/>
+          <w:color w:val="000000"/>
+          <w:sz w:val="28"/>
+          <w:szCs w:val="20"/>
+        </w:rPr>
+        <w:t>AllocSpace</w:t>
+      </w:r>
+      <w:proofErr w:type="spellEnd"/>
+      <w:r>
+        <w:rPr>
+          <w:rFonts w:eastAsia="Times New Roman" w:cs="Arial"/>
+          <w:color w:val="000000"/>
+          <w:sz w:val="28"/>
+          <w:szCs w:val="20"/>
+        </w:rPr>
+        <w:t xml:space="preserve"> objects, 138(3MB) LOS objects, 7% free, 54MB/58MB, paused 852us total 233.822ms</w:t>
+      </w:r>
+    </w:p>
+    <w:p>
+      <w:pPr>
+        <w:spacing w:before="100" w:beforeAutospacing="1" w:after="100" w:afterAutospacing="1"/>
+        <w:ind w:left="720"/>
+        <w:rPr>
+          <w:rFonts w:eastAsia="Times New Roman" w:cs="Arial"/>
+          <w:color w:val="000000"/>
+          <w:sz w:val="28"/>
+          <w:szCs w:val="20"/>
+        </w:rPr>
+      </w:pPr>
     </w:p>
     <w:p>
       <w:pPr>
@@ -942,7 +1513,7 @@
                     </pic:cNvPicPr>
                   </pic:nvPicPr>
                   <pic:blipFill>
-                    <a:blip r:embed="rId5" cstate="print">
+                    <a:blip r:embed="rId7" cstate="print">
                       <a:extLst>
                         <a:ext uri="{28A0092B-C50C-407E-A947-70E740481C1C}">
                           <a14:useLocalDpi xmlns:a14="http://schemas.microsoft.com/office/drawing/2010/main" val="0"/>
@@ -1053,7 +1624,7 @@
                     </pic:cNvPicPr>
                   </pic:nvPicPr>
                   <pic:blipFill>
-                    <a:blip r:embed="rId6" cstate="print">
+                    <a:blip r:embed="rId8" cstate="print">
                       <a:extLst>
                         <a:ext uri="{28A0092B-C50C-407E-A947-70E740481C1C}">
                           <a14:useLocalDpi xmlns:a14="http://schemas.microsoft.com/office/drawing/2010/main" val="0"/>
@@ -1188,7 +1759,7 @@
                     </pic:cNvPicPr>
                   </pic:nvPicPr>
                   <pic:blipFill>
-                    <a:blip r:embed="rId7" cstate="print">
+                    <a:blip r:embed="rId9" cstate="print">
                       <a:extLst>
                         <a:ext uri="{28A0092B-C50C-407E-A947-70E740481C1C}">
                           <a14:useLocalDpi xmlns:a14="http://schemas.microsoft.com/office/drawing/2010/main" val="0"/>
@@ -1300,7 +1871,7 @@
                     </pic:cNvPicPr>
                   </pic:nvPicPr>
                   <pic:blipFill>
-                    <a:blip r:embed="rId8" cstate="print">
+                    <a:blip r:embed="rId10" cstate="print">
                       <a:extLst>
                         <a:ext uri="{28A0092B-C50C-407E-A947-70E740481C1C}">
                           <a14:useLocalDpi xmlns:a14="http://schemas.microsoft.com/office/drawing/2010/main" val="0"/>
@@ -1352,368 +1923,6 @@
                 <pic:pic xmlns:pic="http://schemas.openxmlformats.org/drawingml/2006/picture">
                   <pic:nvPicPr>
                     <pic:cNvPr id="0" name="Picture 15" descr="../../../Desktop/Screen%20Shot%202015-12-08%20at%207.26.00%20PM.png"/>
-                    <pic:cNvPicPr>
-                      <a:picLocks noChangeAspect="1" noChangeArrowheads="1"/>
-                    </pic:cNvPicPr>
-                  </pic:nvPicPr>
-                  <pic:blipFill>
-                    <a:blip r:embed="rId9" cstate="print">
-                      <a:extLst>
-                        <a:ext uri="{28A0092B-C50C-407E-A947-70E740481C1C}">
-                          <a14:useLocalDpi xmlns:a14="http://schemas.microsoft.com/office/drawing/2010/main" val="0"/>
-                        </a:ext>
-                      </a:extLst>
-                    </a:blip>
-                    <a:srcRect/>
-                    <a:stretch>
-                      <a:fillRect/>
-                    </a:stretch>
-                  </pic:blipFill>
-                  <pic:spPr bwMode="auto">
-                    <a:xfrm>
-                      <a:off x="0" y="0"/>
-                      <a:ext cx="5400000" cy="3376445"/>
-                    </a:xfrm>
-                    <a:prstGeom prst="rect">
-                      <a:avLst/>
-                    </a:prstGeom>
-                    <a:noFill/>
-                    <a:ln>
-                      <a:noFill/>
-                    </a:ln>
-                  </pic:spPr>
-                </pic:pic>
-              </a:graphicData>
-            </a:graphic>
-          </wp:inline>
-        </w:drawing>
-      </w:r>
-    </w:p>
-    <w:p>
-      <w:pPr>
-        <w:pStyle w:val="ListParagraph"/>
-        <w:spacing w:before="100" w:beforeAutospacing="1" w:after="100" w:afterAutospacing="1"/>
-        <w:rPr>
-          <w:rFonts w:eastAsia="Times New Roman" w:cs="Arial"/>
-          <w:color w:val="000000"/>
-          <w:sz w:val="28"/>
-          <w:szCs w:val="20"/>
-        </w:rPr>
-      </w:pPr>
-    </w:p>
-    <w:p>
-      <w:pPr>
-        <w:pStyle w:val="ListParagraph"/>
-        <w:spacing w:before="100" w:beforeAutospacing="1" w:after="100" w:afterAutospacing="1"/>
-        <w:rPr>
-          <w:rFonts w:eastAsia="Times New Roman" w:cs="Arial"/>
-          <w:color w:val="000000"/>
-          <w:sz w:val="28"/>
-          <w:szCs w:val="20"/>
-        </w:rPr>
-      </w:pPr>
-      <w:r>
-        <w:rPr>
-          <w:rFonts w:eastAsia="Times New Roman" w:cs="Arial"/>
-          <w:color w:val="000000"/>
-          <w:sz w:val="28"/>
-          <w:szCs w:val="20"/>
-        </w:rPr>
-        <w:t>at 3500 Trooper, CPU usage increase till 55%</w:t>
-      </w:r>
-    </w:p>
-    <w:p>
-      <w:pPr>
-        <w:pStyle w:val="ListParagraph"/>
-        <w:spacing w:before="100" w:beforeAutospacing="1" w:after="100" w:afterAutospacing="1"/>
-        <w:rPr>
-          <w:rFonts w:eastAsia="Times New Roman" w:cs="Arial"/>
-          <w:color w:val="000000"/>
-          <w:sz w:val="28"/>
-          <w:szCs w:val="20"/>
-        </w:rPr>
-      </w:pPr>
-    </w:p>
-    <w:p>
-      <w:pPr>
-        <w:pStyle w:val="ListParagraph"/>
-        <w:spacing w:before="100" w:beforeAutospacing="1" w:after="100" w:afterAutospacing="1"/>
-        <w:rPr>
-          <w:rFonts w:eastAsia="Times New Roman" w:cs="Arial"/>
-          <w:color w:val="000000"/>
-          <w:sz w:val="28"/>
-          <w:szCs w:val="20"/>
-        </w:rPr>
-      </w:pPr>
-      <w:r>
-        <w:rPr>
-          <w:rFonts w:eastAsia="Times New Roman" w:cs="Arial"/>
-          <w:noProof/>
-          <w:color w:val="000000"/>
-          <w:sz w:val="28"/>
-          <w:szCs w:val="20"/>
-        </w:rPr>
-        <w:drawing>
-          <wp:inline distT="0" distB="0" distL="0" distR="0" wp14:anchorId="7D883151" wp14:editId="728BF074">
-            <wp:extent cx="5400000" cy="3375000"/>
-            <wp:effectExtent l="0" t="0" r="10795" b="3810"/>
-            <wp:docPr id="19" name="Picture 19" descr="../../../Desktop/Screen%20Shot%202015-12-08%20at%208.07.35%20PM.png"/>
-            <wp:cNvGraphicFramePr>
-              <a:graphicFrameLocks xmlns:a="http://schemas.openxmlformats.org/drawingml/2006/main" noChangeAspect="1"/>
-            </wp:cNvGraphicFramePr>
-            <a:graphic xmlns:a="http://schemas.openxmlformats.org/drawingml/2006/main">
-              <a:graphicData uri="http://schemas.openxmlformats.org/drawingml/2006/picture">
-                <pic:pic xmlns:pic="http://schemas.openxmlformats.org/drawingml/2006/picture">
-                  <pic:nvPicPr>
-                    <pic:cNvPr id="0" name="Picture 19" descr="../../../Desktop/Screen%20Shot%202015-12-08%20at%208.07.35%20PM.png"/>
-                    <pic:cNvPicPr>
-                      <a:picLocks noChangeAspect="1" noChangeArrowheads="1"/>
-                    </pic:cNvPicPr>
-                  </pic:nvPicPr>
-                  <pic:blipFill>
-                    <a:blip r:embed="rId10" cstate="print">
-                      <a:extLst>
-                        <a:ext uri="{28A0092B-C50C-407E-A947-70E740481C1C}">
-                          <a14:useLocalDpi xmlns:a14="http://schemas.microsoft.com/office/drawing/2010/main" val="0"/>
-                        </a:ext>
-                      </a:extLst>
-                    </a:blip>
-                    <a:srcRect/>
-                    <a:stretch>
-                      <a:fillRect/>
-                    </a:stretch>
-                  </pic:blipFill>
-                  <pic:spPr bwMode="auto">
-                    <a:xfrm>
-                      <a:off x="0" y="0"/>
-                      <a:ext cx="5400000" cy="3375000"/>
-                    </a:xfrm>
-                    <a:prstGeom prst="rect">
-                      <a:avLst/>
-                    </a:prstGeom>
-                    <a:noFill/>
-                    <a:ln>
-                      <a:noFill/>
-                    </a:ln>
-                  </pic:spPr>
-                </pic:pic>
-              </a:graphicData>
-            </a:graphic>
-          </wp:inline>
-        </w:drawing>
-      </w:r>
-    </w:p>
-    <w:p>
-      <w:pPr>
-        <w:pStyle w:val="ListParagraph"/>
-        <w:spacing w:before="100" w:beforeAutospacing="1" w:after="100" w:afterAutospacing="1"/>
-        <w:rPr>
-          <w:rFonts w:eastAsia="Times New Roman" w:cs="Arial"/>
-          <w:color w:val="000000"/>
-          <w:sz w:val="28"/>
-          <w:szCs w:val="20"/>
-        </w:rPr>
-      </w:pPr>
-    </w:p>
-    <w:p>
-      <w:pPr>
-        <w:pStyle w:val="ListParagraph"/>
-        <w:spacing w:before="100" w:beforeAutospacing="1" w:after="100" w:afterAutospacing="1"/>
-        <w:rPr>
-          <w:rFonts w:eastAsia="Times New Roman" w:cs="Arial"/>
-          <w:color w:val="000000"/>
-          <w:sz w:val="28"/>
-          <w:szCs w:val="20"/>
-        </w:rPr>
-      </w:pPr>
-    </w:p>
-    <w:p>
-      <w:pPr>
-        <w:pStyle w:val="ListParagraph"/>
-        <w:spacing w:before="100" w:beforeAutospacing="1" w:after="100" w:afterAutospacing="1"/>
-        <w:rPr>
-          <w:rFonts w:eastAsia="Times New Roman" w:cs="Arial"/>
-          <w:color w:val="000000"/>
-          <w:sz w:val="28"/>
-          <w:szCs w:val="20"/>
-        </w:rPr>
-      </w:pPr>
-      <w:r>
-        <w:rPr>
-          <w:rFonts w:eastAsia="Times New Roman" w:cs="Arial"/>
-          <w:color w:val="000000"/>
-          <w:sz w:val="28"/>
-          <w:szCs w:val="20"/>
-        </w:rPr>
-        <w:t xml:space="preserve">Using Android Device </w:t>
-      </w:r>
-      <w:r>
-        <w:rPr>
-          <w:rFonts w:eastAsia="Times New Roman" w:cs="Arial"/>
-          <w:color w:val="000000"/>
-          <w:sz w:val="28"/>
-          <w:szCs w:val="20"/>
-        </w:rPr>
-        <w:t>Monitor</w:t>
-      </w:r>
-      <w:r>
-        <w:rPr>
-          <w:rFonts w:eastAsia="Times New Roman" w:cs="Arial"/>
-          <w:color w:val="000000"/>
-          <w:sz w:val="28"/>
-          <w:szCs w:val="20"/>
-        </w:rPr>
-        <w:t xml:space="preserve"> and DDMS (Dalvik Debug Monitor Server) we could know real time data on which methods are being </w:t>
-      </w:r>
-      <w:r>
-        <w:rPr>
-          <w:rFonts w:eastAsia="Times New Roman" w:cs="Arial"/>
-          <w:color w:val="000000"/>
-          <w:sz w:val="28"/>
-          <w:szCs w:val="20"/>
-        </w:rPr>
-        <w:t>executed</w:t>
-      </w:r>
-      <w:r>
-        <w:rPr>
-          <w:rFonts w:eastAsia="Times New Roman" w:cs="Arial"/>
-          <w:color w:val="000000"/>
-          <w:sz w:val="28"/>
-          <w:szCs w:val="20"/>
-        </w:rPr>
-        <w:t xml:space="preserve"> and the ones who uses the most of the memory and CPU.</w:t>
-      </w:r>
-    </w:p>
-    <w:p>
-      <w:pPr>
-        <w:pStyle w:val="ListParagraph"/>
-        <w:spacing w:before="100" w:beforeAutospacing="1" w:after="100" w:afterAutospacing="1"/>
-        <w:rPr>
-          <w:rFonts w:eastAsia="Times New Roman" w:cs="Arial"/>
-          <w:color w:val="000000"/>
-          <w:sz w:val="28"/>
-          <w:szCs w:val="20"/>
-        </w:rPr>
-      </w:pPr>
-      <w:r>
-        <w:rPr>
-          <w:rFonts w:eastAsia="Times New Roman" w:cs="Arial"/>
-          <w:color w:val="000000"/>
-          <w:sz w:val="28"/>
-          <w:szCs w:val="20"/>
-        </w:rPr>
-        <w:t xml:space="preserve">Below images show how the usage started to change and increase when the number of troopers </w:t>
-      </w:r>
-      <w:r>
-        <w:rPr>
-          <w:rFonts w:eastAsia="Times New Roman" w:cs="Arial"/>
-          <w:color w:val="000000"/>
-          <w:sz w:val="28"/>
-          <w:szCs w:val="20"/>
-        </w:rPr>
-        <w:t>increase. Zooming</w:t>
-      </w:r>
-      <w:r>
-        <w:rPr>
-          <w:rFonts w:eastAsia="Times New Roman" w:cs="Arial"/>
-          <w:color w:val="000000"/>
-          <w:sz w:val="28"/>
-          <w:szCs w:val="20"/>
-        </w:rPr>
-        <w:t xml:space="preserve"> in into the graph show more data about each method </w:t>
-      </w:r>
-      <w:r>
-        <w:rPr>
-          <w:rFonts w:eastAsia="Times New Roman" w:cs="Arial"/>
-          <w:color w:val="000000"/>
-          <w:sz w:val="28"/>
-          <w:szCs w:val="20"/>
-        </w:rPr>
-        <w:t>execution,</w:t>
-      </w:r>
-      <w:r>
-        <w:rPr>
-          <w:rFonts w:eastAsia="Times New Roman" w:cs="Arial"/>
-          <w:color w:val="000000"/>
-          <w:sz w:val="28"/>
-          <w:szCs w:val="20"/>
-        </w:rPr>
-        <w:t xml:space="preserve"> moving left and right in the graph allows us to </w:t>
-      </w:r>
-      <w:r>
-        <w:rPr>
-          <w:rFonts w:eastAsia="Times New Roman" w:cs="Arial"/>
-          <w:color w:val="000000"/>
-          <w:sz w:val="28"/>
-          <w:szCs w:val="20"/>
-        </w:rPr>
-        <w:t>monitor</w:t>
-      </w:r>
-      <w:r>
-        <w:rPr>
-          <w:rFonts w:eastAsia="Times New Roman" w:cs="Arial"/>
-          <w:color w:val="000000"/>
-          <w:sz w:val="28"/>
-          <w:szCs w:val="20"/>
-        </w:rPr>
-        <w:t xml:space="preserve"> the data in respect to time.</w:t>
-      </w:r>
-    </w:p>
-    <w:p>
-      <w:pPr>
-        <w:pStyle w:val="ListParagraph"/>
-        <w:spacing w:before="100" w:beforeAutospacing="1" w:after="100" w:afterAutospacing="1"/>
-        <w:rPr>
-          <w:rFonts w:eastAsia="Times New Roman" w:cs="Arial"/>
-          <w:color w:val="000000"/>
-          <w:sz w:val="28"/>
-          <w:szCs w:val="20"/>
-        </w:rPr>
-      </w:pPr>
-    </w:p>
-    <w:p>
-      <w:pPr>
-        <w:pStyle w:val="ListParagraph"/>
-        <w:spacing w:before="100" w:beforeAutospacing="1" w:after="100" w:afterAutospacing="1"/>
-        <w:rPr>
-          <w:rFonts w:eastAsia="Times New Roman" w:cs="Arial"/>
-          <w:noProof/>
-          <w:color w:val="000000"/>
-          <w:sz w:val="28"/>
-          <w:szCs w:val="20"/>
-        </w:rPr>
-      </w:pPr>
-      <w:r>
-        <w:rPr>
-          <w:rFonts w:eastAsia="Times New Roman" w:cs="Arial"/>
-          <w:noProof/>
-          <w:color w:val="000000"/>
-          <w:sz w:val="28"/>
-          <w:szCs w:val="20"/>
-        </w:rPr>
-        <w:t xml:space="preserve"> </w:t>
-      </w:r>
-      <w:r>
-        <w:rPr>
-          <w:rFonts w:eastAsia="Times New Roman" w:cs="Arial"/>
-          <w:noProof/>
-          <w:color w:val="000000"/>
-          <w:sz w:val="28"/>
-          <w:szCs w:val="20"/>
-        </w:rPr>
-        <w:drawing>
-          <wp:inline distT="0" distB="0" distL="0" distR="0" wp14:anchorId="27D95313" wp14:editId="76131E8C">
-            <wp:extent cx="5400000" cy="3376445"/>
-            <wp:effectExtent l="0" t="0" r="10795" b="1905"/>
-            <wp:docPr id="12" name="Picture 12" descr="../../../Desktop/Screen%20Shot%202015-12-08%20at%207.24.44%20PM.png"/>
-            <wp:cNvGraphicFramePr>
-              <a:graphicFrameLocks xmlns:a="http://schemas.openxmlformats.org/drawingml/2006/main" noChangeAspect="1"/>
-            </wp:cNvGraphicFramePr>
-            <a:graphic xmlns:a="http://schemas.openxmlformats.org/drawingml/2006/main">
-              <a:graphicData uri="http://schemas.openxmlformats.org/drawingml/2006/picture">
-                <pic:pic xmlns:pic="http://schemas.openxmlformats.org/drawingml/2006/picture">
-                  <pic:nvPicPr>
-                    <pic:cNvPr id="0" name="Picture 12" descr="../../../Desktop/Screen%20Shot%202015-12-08%20at%207.24.44%20PM.png"/>
                     <pic:cNvPicPr>
                       <a:picLocks noChangeAspect="1" noChangeArrowheads="1"/>
                     </pic:cNvPicPr>
@@ -1750,6 +1959,63 @@
           </wp:inline>
         </w:drawing>
       </w:r>
+    </w:p>
+    <w:p>
+      <w:pPr>
+        <w:pStyle w:val="ListParagraph"/>
+        <w:spacing w:before="100" w:beforeAutospacing="1" w:after="100" w:afterAutospacing="1"/>
+        <w:rPr>
+          <w:rFonts w:eastAsia="Times New Roman" w:cs="Arial"/>
+          <w:color w:val="000000"/>
+          <w:sz w:val="28"/>
+          <w:szCs w:val="20"/>
+        </w:rPr>
+      </w:pPr>
+    </w:p>
+    <w:p>
+      <w:pPr>
+        <w:pStyle w:val="ListParagraph"/>
+        <w:spacing w:before="100" w:beforeAutospacing="1" w:after="100" w:afterAutospacing="1"/>
+        <w:rPr>
+          <w:rFonts w:eastAsia="Times New Roman" w:cs="Arial"/>
+          <w:color w:val="000000"/>
+          <w:sz w:val="28"/>
+          <w:szCs w:val="20"/>
+        </w:rPr>
+      </w:pPr>
+      <w:r>
+        <w:rPr>
+          <w:rFonts w:eastAsia="Times New Roman" w:cs="Arial"/>
+          <w:color w:val="000000"/>
+          <w:sz w:val="28"/>
+          <w:szCs w:val="20"/>
+        </w:rPr>
+        <w:t>at 3500 Trooper, CPU usage increase till 55%</w:t>
+      </w:r>
+    </w:p>
+    <w:p>
+      <w:pPr>
+        <w:pStyle w:val="ListParagraph"/>
+        <w:spacing w:before="100" w:beforeAutospacing="1" w:after="100" w:afterAutospacing="1"/>
+        <w:rPr>
+          <w:rFonts w:eastAsia="Times New Roman" w:cs="Arial"/>
+          <w:color w:val="000000"/>
+          <w:sz w:val="28"/>
+          <w:szCs w:val="20"/>
+        </w:rPr>
+      </w:pPr>
+    </w:p>
+    <w:p>
+      <w:pPr>
+        <w:pStyle w:val="ListParagraph"/>
+        <w:spacing w:before="100" w:beforeAutospacing="1" w:after="100" w:afterAutospacing="1"/>
+        <w:rPr>
+          <w:rFonts w:eastAsia="Times New Roman" w:cs="Arial"/>
+          <w:color w:val="000000"/>
+          <w:sz w:val="28"/>
+          <w:szCs w:val="20"/>
+        </w:rPr>
+      </w:pPr>
       <w:r>
         <w:rPr>
           <w:rFonts w:eastAsia="Times New Roman" w:cs="Arial"/>
@@ -1759,10 +2025,10 @@
           <w:szCs w:val="20"/>
         </w:rPr>
         <w:drawing>
-          <wp:inline distT="0" distB="0" distL="0" distR="0" wp14:anchorId="23CD31F5" wp14:editId="12024CC3">
-            <wp:extent cx="5400000" cy="3376445"/>
-            <wp:effectExtent l="0" t="0" r="10795" b="1905"/>
-            <wp:docPr id="9" name="Picture 9" descr="../../../Desktop/Screen%20Shot%202015-12-08%20at%207.23.46%20PM.png"/>
+          <wp:inline distT="0" distB="0" distL="0" distR="0" wp14:anchorId="7D883151" wp14:editId="728BF074">
+            <wp:extent cx="5400000" cy="3375000"/>
+            <wp:effectExtent l="0" t="0" r="10795" b="3810"/>
+            <wp:docPr id="19" name="Picture 19" descr="../../../Desktop/Screen%20Shot%202015-12-08%20at%208.07.35%20PM.png"/>
             <wp:cNvGraphicFramePr>
               <a:graphicFrameLocks xmlns:a="http://schemas.openxmlformats.org/drawingml/2006/main" noChangeAspect="1"/>
             </wp:cNvGraphicFramePr>
@@ -1770,7 +2036,7 @@
               <a:graphicData uri="http://schemas.openxmlformats.org/drawingml/2006/picture">
                 <pic:pic xmlns:pic="http://schemas.openxmlformats.org/drawingml/2006/picture">
                   <pic:nvPicPr>
-                    <pic:cNvPr id="0" name="Picture 9" descr="../../../Desktop/Screen%20Shot%202015-12-08%20at%207.23.46%20PM.png"/>
+                    <pic:cNvPr id="0" name="Picture 19" descr="../../../Desktop/Screen%20Shot%202015-12-08%20at%208.07.35%20PM.png"/>
                     <pic:cNvPicPr>
                       <a:picLocks noChangeAspect="1" noChangeArrowheads="1"/>
                     </pic:cNvPicPr>
@@ -1791,7 +2057,7 @@
                   <pic:spPr bwMode="auto">
                     <a:xfrm>
                       <a:off x="0" y="0"/>
-                      <a:ext cx="5400000" cy="3376445"/>
+                      <a:ext cx="5400000" cy="3375000"/>
                     </a:xfrm>
                     <a:prstGeom prst="rect">
                       <a:avLst/>
@@ -1814,6 +2080,214 @@
         <w:spacing w:before="100" w:beforeAutospacing="1" w:after="100" w:afterAutospacing="1"/>
         <w:rPr>
           <w:rFonts w:eastAsia="Times New Roman" w:cs="Arial"/>
+          <w:color w:val="000000"/>
+          <w:sz w:val="28"/>
+          <w:szCs w:val="20"/>
+        </w:rPr>
+      </w:pPr>
+    </w:p>
+    <w:p>
+      <w:pPr>
+        <w:pStyle w:val="ListParagraph"/>
+        <w:spacing w:before="100" w:beforeAutospacing="1" w:after="100" w:afterAutospacing="1"/>
+        <w:rPr>
+          <w:rFonts w:eastAsia="Times New Roman" w:cs="Arial"/>
+          <w:color w:val="000000"/>
+          <w:sz w:val="28"/>
+          <w:szCs w:val="20"/>
+        </w:rPr>
+      </w:pPr>
+    </w:p>
+    <w:p>
+      <w:pPr>
+        <w:pStyle w:val="ListParagraph"/>
+        <w:spacing w:before="100" w:beforeAutospacing="1" w:after="100" w:afterAutospacing="1"/>
+        <w:rPr>
+          <w:rFonts w:eastAsia="Times New Roman" w:cs="Arial"/>
+          <w:color w:val="000000"/>
+          <w:sz w:val="28"/>
+          <w:szCs w:val="20"/>
+        </w:rPr>
+      </w:pPr>
+      <w:r>
+        <w:rPr>
+          <w:rFonts w:eastAsia="Times New Roman" w:cs="Arial"/>
+          <w:color w:val="000000"/>
+          <w:sz w:val="28"/>
+          <w:szCs w:val="20"/>
+        </w:rPr>
+        <w:t xml:space="preserve">Using Android Device </w:t>
+      </w:r>
+      <w:r>
+        <w:rPr>
+          <w:rFonts w:eastAsia="Times New Roman" w:cs="Arial"/>
+          <w:color w:val="000000"/>
+          <w:sz w:val="28"/>
+          <w:szCs w:val="20"/>
+        </w:rPr>
+        <w:t>Monitor</w:t>
+      </w:r>
+      <w:r>
+        <w:rPr>
+          <w:rFonts w:eastAsia="Times New Roman" w:cs="Arial"/>
+          <w:color w:val="000000"/>
+          <w:sz w:val="28"/>
+          <w:szCs w:val="20"/>
+        </w:rPr>
+        <w:t xml:space="preserve"> and DDMS (</w:t>
+      </w:r>
+      <w:proofErr w:type="spellStart"/>
+      <w:r>
+        <w:rPr>
+          <w:rFonts w:eastAsia="Times New Roman" w:cs="Arial"/>
+          <w:color w:val="000000"/>
+          <w:sz w:val="28"/>
+          <w:szCs w:val="20"/>
+        </w:rPr>
+        <w:t>Dalvik</w:t>
+      </w:r>
+      <w:proofErr w:type="spellEnd"/>
+      <w:r>
+        <w:rPr>
+          <w:rFonts w:eastAsia="Times New Roman" w:cs="Arial"/>
+          <w:color w:val="000000"/>
+          <w:sz w:val="28"/>
+          <w:szCs w:val="20"/>
+        </w:rPr>
+        <w:t xml:space="preserve"> Debug Monitor Server) we could know real time data on which methods are being </w:t>
+      </w:r>
+      <w:r>
+        <w:rPr>
+          <w:rFonts w:eastAsia="Times New Roman" w:cs="Arial"/>
+          <w:color w:val="000000"/>
+          <w:sz w:val="28"/>
+          <w:szCs w:val="20"/>
+        </w:rPr>
+        <w:t>executed</w:t>
+      </w:r>
+      <w:r>
+        <w:rPr>
+          <w:rFonts w:eastAsia="Times New Roman" w:cs="Arial"/>
+          <w:color w:val="000000"/>
+          <w:sz w:val="28"/>
+          <w:szCs w:val="20"/>
+        </w:rPr>
+        <w:t xml:space="preserve"> and the ones who uses the most of the memory and CPU.</w:t>
+      </w:r>
+    </w:p>
+    <w:p>
+      <w:pPr>
+        <w:pStyle w:val="ListParagraph"/>
+        <w:spacing w:before="100" w:beforeAutospacing="1" w:after="100" w:afterAutospacing="1"/>
+        <w:rPr>
+          <w:rFonts w:eastAsia="Times New Roman" w:cs="Arial"/>
+          <w:color w:val="000000"/>
+          <w:sz w:val="28"/>
+          <w:szCs w:val="20"/>
+        </w:rPr>
+      </w:pPr>
+      <w:r>
+        <w:rPr>
+          <w:rFonts w:eastAsia="Times New Roman" w:cs="Arial"/>
+          <w:color w:val="000000"/>
+          <w:sz w:val="28"/>
+          <w:szCs w:val="20"/>
+        </w:rPr>
+        <w:t xml:space="preserve">Below images show how the usage started to change and increase when the number of </w:t>
+      </w:r>
+      <w:proofErr w:type="gramStart"/>
+      <w:r>
+        <w:rPr>
+          <w:rFonts w:eastAsia="Times New Roman" w:cs="Arial"/>
+          <w:color w:val="000000"/>
+          <w:sz w:val="28"/>
+          <w:szCs w:val="20"/>
+        </w:rPr>
+        <w:t>troopers</w:t>
+      </w:r>
+      <w:proofErr w:type="gramEnd"/>
+      <w:r>
+        <w:rPr>
+          <w:rFonts w:eastAsia="Times New Roman" w:cs="Arial"/>
+          <w:color w:val="000000"/>
+          <w:sz w:val="28"/>
+          <w:szCs w:val="20"/>
+        </w:rPr>
+        <w:t xml:space="preserve"> </w:t>
+      </w:r>
+      <w:r>
+        <w:rPr>
+          <w:rFonts w:eastAsia="Times New Roman" w:cs="Arial"/>
+          <w:color w:val="000000"/>
+          <w:sz w:val="28"/>
+          <w:szCs w:val="20"/>
+        </w:rPr>
+        <w:t>increase. Zooming</w:t>
+      </w:r>
+      <w:r>
+        <w:rPr>
+          <w:rFonts w:eastAsia="Times New Roman" w:cs="Arial"/>
+          <w:color w:val="000000"/>
+          <w:sz w:val="28"/>
+          <w:szCs w:val="20"/>
+        </w:rPr>
+        <w:t xml:space="preserve"> in into the graph show more data about each method </w:t>
+      </w:r>
+      <w:r>
+        <w:rPr>
+          <w:rFonts w:eastAsia="Times New Roman" w:cs="Arial"/>
+          <w:color w:val="000000"/>
+          <w:sz w:val="28"/>
+          <w:szCs w:val="20"/>
+        </w:rPr>
+        <w:t>execution,</w:t>
+      </w:r>
+      <w:r>
+        <w:rPr>
+          <w:rFonts w:eastAsia="Times New Roman" w:cs="Arial"/>
+          <w:color w:val="000000"/>
+          <w:sz w:val="28"/>
+          <w:szCs w:val="20"/>
+        </w:rPr>
+        <w:t xml:space="preserve"> moving left and right in the graph allows us to </w:t>
+      </w:r>
+      <w:r>
+        <w:rPr>
+          <w:rFonts w:eastAsia="Times New Roman" w:cs="Arial"/>
+          <w:color w:val="000000"/>
+          <w:sz w:val="28"/>
+          <w:szCs w:val="20"/>
+        </w:rPr>
+        <w:t>monitor</w:t>
+      </w:r>
+      <w:r>
+        <w:rPr>
+          <w:rFonts w:eastAsia="Times New Roman" w:cs="Arial"/>
+          <w:color w:val="000000"/>
+          <w:sz w:val="28"/>
+          <w:szCs w:val="20"/>
+        </w:rPr>
+        <w:t xml:space="preserve"> the data in respect to time.</w:t>
+      </w:r>
+    </w:p>
+    <w:p>
+      <w:pPr>
+        <w:pStyle w:val="ListParagraph"/>
+        <w:spacing w:before="100" w:beforeAutospacing="1" w:after="100" w:afterAutospacing="1"/>
+        <w:rPr>
+          <w:rFonts w:eastAsia="Times New Roman" w:cs="Arial"/>
+          <w:color w:val="000000"/>
+          <w:sz w:val="28"/>
+          <w:szCs w:val="20"/>
+        </w:rPr>
+      </w:pPr>
+    </w:p>
+    <w:p>
+      <w:pPr>
+        <w:pStyle w:val="ListParagraph"/>
+        <w:spacing w:before="100" w:beforeAutospacing="1" w:after="100" w:afterAutospacing="1"/>
+        <w:rPr>
+          <w:rFonts w:eastAsia="Times New Roman" w:cs="Arial"/>
           <w:noProof/>
           <w:color w:val="000000"/>
           <w:sz w:val="28"/>
@@ -1830,11 +2304,7 @@
         </w:rPr>
         <w:t xml:space="preserve"> </w:t>
       </w:r>
-    </w:p>
-    <w:p>
-      <w:pPr>
-        <w:pStyle w:val="ListParagraph"/>
-        <w:spacing w:before="100" w:beforeAutospacing="1" w:after="100" w:afterAutospacing="1"/>
+      <w:r>
         <w:rPr>
           <w:rFonts w:eastAsia="Times New Roman" w:cs="Arial"/>
           <w:noProof/>
@@ -1842,30 +2312,11 @@
           <w:sz w:val="28"/>
           <w:szCs w:val="20"/>
         </w:rPr>
-      </w:pPr>
-      <w:r>
-        <w:rPr>
-          <w:rFonts w:eastAsia="Times New Roman" w:cs="Arial"/>
-          <w:noProof/>
-          <w:color w:val="000000"/>
-          <w:sz w:val="28"/>
-          <w:szCs w:val="20"/>
-        </w:rPr>
-        <w:t xml:space="preserve"> </w:t>
-      </w:r>
-      <w:r>
-        <w:rPr>
-          <w:rFonts w:eastAsia="Times New Roman" w:cs="Arial"/>
-          <w:noProof/>
-          <w:color w:val="000000"/>
-          <w:sz w:val="28"/>
-          <w:szCs w:val="20"/>
-        </w:rPr>
         <w:drawing>
-          <wp:inline distT="0" distB="0" distL="0" distR="0" wp14:anchorId="22CB8660" wp14:editId="74EED475">
+          <wp:inline distT="0" distB="0" distL="0" distR="0" wp14:anchorId="27D95313" wp14:editId="76131E8C">
             <wp:extent cx="5400000" cy="3376445"/>
             <wp:effectExtent l="0" t="0" r="10795" b="1905"/>
-            <wp:docPr id="5" name="Picture 5" descr="../../../Desktop/Screen%20Shot%202015-12-08%20at%207.23.07%20PM.png"/>
+            <wp:docPr id="12" name="Picture 12" descr="../../../Desktop/Screen%20Shot%202015-12-08%20at%207.24.44%20PM.png"/>
             <wp:cNvGraphicFramePr>
               <a:graphicFrameLocks xmlns:a="http://schemas.openxmlformats.org/drawingml/2006/main" noChangeAspect="1"/>
             </wp:cNvGraphicFramePr>
@@ -1873,7 +2324,7 @@
               <a:graphicData uri="http://schemas.openxmlformats.org/drawingml/2006/picture">
                 <pic:pic xmlns:pic="http://schemas.openxmlformats.org/drawingml/2006/picture">
                   <pic:nvPicPr>
-                    <pic:cNvPr id="0" name="Picture 5" descr="../../../Desktop/Screen%20Shot%202015-12-08%20at%207.23.07%20PM.png"/>
+                    <pic:cNvPr id="0" name="Picture 12" descr="../../../Desktop/Screen%20Shot%202015-12-08%20at%207.24.44%20PM.png"/>
                     <pic:cNvPicPr>
                       <a:picLocks noChangeAspect="1" noChangeArrowheads="1"/>
                     </pic:cNvPicPr>
@@ -1919,6 +2370,166 @@
           <w:szCs w:val="20"/>
         </w:rPr>
         <w:drawing>
+          <wp:inline distT="0" distB="0" distL="0" distR="0" wp14:anchorId="23CD31F5" wp14:editId="12024CC3">
+            <wp:extent cx="5400000" cy="3376445"/>
+            <wp:effectExtent l="0" t="0" r="10795" b="1905"/>
+            <wp:docPr id="9" name="Picture 9" descr="../../../Desktop/Screen%20Shot%202015-12-08%20at%207.23.46%20PM.png"/>
+            <wp:cNvGraphicFramePr>
+              <a:graphicFrameLocks xmlns:a="http://schemas.openxmlformats.org/drawingml/2006/main" noChangeAspect="1"/>
+            </wp:cNvGraphicFramePr>
+            <a:graphic xmlns:a="http://schemas.openxmlformats.org/drawingml/2006/main">
+              <a:graphicData uri="http://schemas.openxmlformats.org/drawingml/2006/picture">
+                <pic:pic xmlns:pic="http://schemas.openxmlformats.org/drawingml/2006/picture">
+                  <pic:nvPicPr>
+                    <pic:cNvPr id="0" name="Picture 9" descr="../../../Desktop/Screen%20Shot%202015-12-08%20at%207.23.46%20PM.png"/>
+                    <pic:cNvPicPr>
+                      <a:picLocks noChangeAspect="1" noChangeArrowheads="1"/>
+                    </pic:cNvPicPr>
+                  </pic:nvPicPr>
+                  <pic:blipFill>
+                    <a:blip r:embed="rId14" cstate="print">
+                      <a:extLst>
+                        <a:ext uri="{28A0092B-C50C-407E-A947-70E740481C1C}">
+                          <a14:useLocalDpi xmlns:a14="http://schemas.microsoft.com/office/drawing/2010/main" val="0"/>
+                        </a:ext>
+                      </a:extLst>
+                    </a:blip>
+                    <a:srcRect/>
+                    <a:stretch>
+                      <a:fillRect/>
+                    </a:stretch>
+                  </pic:blipFill>
+                  <pic:spPr bwMode="auto">
+                    <a:xfrm>
+                      <a:off x="0" y="0"/>
+                      <a:ext cx="5400000" cy="3376445"/>
+                    </a:xfrm>
+                    <a:prstGeom prst="rect">
+                      <a:avLst/>
+                    </a:prstGeom>
+                    <a:noFill/>
+                    <a:ln>
+                      <a:noFill/>
+                    </a:ln>
+                  </pic:spPr>
+                </pic:pic>
+              </a:graphicData>
+            </a:graphic>
+          </wp:inline>
+        </w:drawing>
+      </w:r>
+    </w:p>
+    <w:p>
+      <w:pPr>
+        <w:pStyle w:val="ListParagraph"/>
+        <w:spacing w:before="100" w:beforeAutospacing="1" w:after="100" w:afterAutospacing="1"/>
+        <w:rPr>
+          <w:rFonts w:eastAsia="Times New Roman" w:cs="Arial"/>
+          <w:noProof/>
+          <w:color w:val="000000"/>
+          <w:sz w:val="28"/>
+          <w:szCs w:val="20"/>
+        </w:rPr>
+      </w:pPr>
+      <w:r>
+        <w:rPr>
+          <w:rFonts w:eastAsia="Times New Roman" w:cs="Arial"/>
+          <w:noProof/>
+          <w:color w:val="000000"/>
+          <w:sz w:val="28"/>
+          <w:szCs w:val="20"/>
+        </w:rPr>
+        <w:t xml:space="preserve"> </w:t>
+      </w:r>
+    </w:p>
+    <w:p>
+      <w:pPr>
+        <w:pStyle w:val="ListParagraph"/>
+        <w:spacing w:before="100" w:beforeAutospacing="1" w:after="100" w:afterAutospacing="1"/>
+        <w:rPr>
+          <w:rFonts w:eastAsia="Times New Roman" w:cs="Arial"/>
+          <w:noProof/>
+          <w:color w:val="000000"/>
+          <w:sz w:val="28"/>
+          <w:szCs w:val="20"/>
+        </w:rPr>
+      </w:pPr>
+      <w:r>
+        <w:rPr>
+          <w:rFonts w:eastAsia="Times New Roman" w:cs="Arial"/>
+          <w:noProof/>
+          <w:color w:val="000000"/>
+          <w:sz w:val="28"/>
+          <w:szCs w:val="20"/>
+        </w:rPr>
+        <w:t xml:space="preserve"> </w:t>
+      </w:r>
+      <w:r>
+        <w:rPr>
+          <w:rFonts w:eastAsia="Times New Roman" w:cs="Arial"/>
+          <w:noProof/>
+          <w:color w:val="000000"/>
+          <w:sz w:val="28"/>
+          <w:szCs w:val="20"/>
+        </w:rPr>
+        <w:drawing>
+          <wp:inline distT="0" distB="0" distL="0" distR="0" wp14:anchorId="22CB8660" wp14:editId="74EED475">
+            <wp:extent cx="5400000" cy="3376445"/>
+            <wp:effectExtent l="0" t="0" r="10795" b="1905"/>
+            <wp:docPr id="5" name="Picture 5" descr="../../../Desktop/Screen%20Shot%202015-12-08%20at%207.23.07%20PM.png"/>
+            <wp:cNvGraphicFramePr>
+              <a:graphicFrameLocks xmlns:a="http://schemas.openxmlformats.org/drawingml/2006/main" noChangeAspect="1"/>
+            </wp:cNvGraphicFramePr>
+            <a:graphic xmlns:a="http://schemas.openxmlformats.org/drawingml/2006/main">
+              <a:graphicData uri="http://schemas.openxmlformats.org/drawingml/2006/picture">
+                <pic:pic xmlns:pic="http://schemas.openxmlformats.org/drawingml/2006/picture">
+                  <pic:nvPicPr>
+                    <pic:cNvPr id="0" name="Picture 5" descr="../../../Desktop/Screen%20Shot%202015-12-08%20at%207.23.07%20PM.png"/>
+                    <pic:cNvPicPr>
+                      <a:picLocks noChangeAspect="1" noChangeArrowheads="1"/>
+                    </pic:cNvPicPr>
+                  </pic:nvPicPr>
+                  <pic:blipFill>
+                    <a:blip r:embed="rId15" cstate="print">
+                      <a:extLst>
+                        <a:ext uri="{28A0092B-C50C-407E-A947-70E740481C1C}">
+                          <a14:useLocalDpi xmlns:a14="http://schemas.microsoft.com/office/drawing/2010/main" val="0"/>
+                        </a:ext>
+                      </a:extLst>
+                    </a:blip>
+                    <a:srcRect/>
+                    <a:stretch>
+                      <a:fillRect/>
+                    </a:stretch>
+                  </pic:blipFill>
+                  <pic:spPr bwMode="auto">
+                    <a:xfrm>
+                      <a:off x="0" y="0"/>
+                      <a:ext cx="5400000" cy="3376445"/>
+                    </a:xfrm>
+                    <a:prstGeom prst="rect">
+                      <a:avLst/>
+                    </a:prstGeom>
+                    <a:noFill/>
+                    <a:ln>
+                      <a:noFill/>
+                    </a:ln>
+                  </pic:spPr>
+                </pic:pic>
+              </a:graphicData>
+            </a:graphic>
+          </wp:inline>
+        </w:drawing>
+      </w:r>
+      <w:r>
+        <w:rPr>
+          <w:rFonts w:eastAsia="Times New Roman" w:cs="Arial"/>
+          <w:noProof/>
+          <w:color w:val="000000"/>
+          <w:sz w:val="28"/>
+          <w:szCs w:val="20"/>
+        </w:rPr>
+        <w:drawing>
           <wp:inline distT="0" distB="0" distL="0" distR="0" wp14:anchorId="6E990AE7" wp14:editId="23204FB9">
             <wp:extent cx="5400000" cy="3375000"/>
             <wp:effectExtent l="0" t="0" r="10795" b="3810"/>
@@ -1936,7 +2547,7 @@
                     </pic:cNvPicPr>
                   </pic:nvPicPr>
                   <pic:blipFill>
-                    <a:blip r:embed="rId14" cstate="print">
+                    <a:blip r:embed="rId16" cstate="print">
                       <a:extLst>
                         <a:ext uri="{28A0092B-C50C-407E-A947-70E740481C1C}">
                           <a14:useLocalDpi xmlns:a14="http://schemas.microsoft.com/office/drawing/2010/main" val="0"/>
@@ -2078,25 +2689,7 @@
           <w:sz w:val="28"/>
           <w:szCs w:val="20"/>
         </w:rPr>
-        <w:t xml:space="preserve"> we implemented SQLite database in android including 2 rows, TROOPER_ID and TROOPER_STAR, </w:t>
-      </w:r>
-      <w:r>
-        <w:rPr>
-          <w:rFonts w:eastAsia="Times New Roman" w:cs="Arial"/>
-          <w:color w:val="000000"/>
-          <w:sz w:val="28"/>
-          <w:szCs w:val="20"/>
-        </w:rPr>
-        <w:t>TROOPER</w:t>
-      </w:r>
-      <w:r>
-        <w:rPr>
-          <w:rFonts w:eastAsia="Times New Roman" w:cs="Arial"/>
-          <w:color w:val="000000"/>
-          <w:sz w:val="28"/>
-          <w:szCs w:val="20"/>
-        </w:rPr>
-        <w:t>_ID is auto incremented by SQLite whereas TROOPER_STAR is being selected from a spinner that contain all the</w:t>
+        <w:t xml:space="preserve"> we implemented SQLite database in android including 2 rows, TROOPER_ID and TROOPER_STAR, TROOPER_ID is auto incremented by SQLite whereas TROOPER_STAR is being selected from a spinner that contain all the</w:t>
       </w:r>
       <w:r>
         <w:rPr>
@@ -2145,7 +2738,27 @@
           <w:sz w:val="28"/>
           <w:szCs w:val="20"/>
         </w:rPr>
-        <w:t xml:space="preserve"> we log to logcat the </w:t>
+        <w:t xml:space="preserve"> we log to </w:t>
+      </w:r>
+      <w:proofErr w:type="spellStart"/>
+      <w:r>
+        <w:rPr>
+          <w:rFonts w:eastAsia="Times New Roman" w:cs="Arial"/>
+          <w:color w:val="000000"/>
+          <w:sz w:val="28"/>
+          <w:szCs w:val="20"/>
+        </w:rPr>
+        <w:t>logcat</w:t>
+      </w:r>
+      <w:proofErr w:type="spellEnd"/>
+      <w:r>
+        <w:rPr>
+          <w:rFonts w:eastAsia="Times New Roman" w:cs="Arial"/>
+          <w:color w:val="000000"/>
+          <w:sz w:val="28"/>
+          <w:szCs w:val="20"/>
+        </w:rPr>
+        <w:t xml:space="preserve"> the </w:t>
       </w:r>
       <w:r>
         <w:rPr>
@@ -2868,6 +3481,7 @@
   <w:style w:type="character" w:default="1" w:styleId="DefaultParagraphFont">
     <w:name w:val="Default Paragraph Font"/>
     <w:uiPriority w:val="1"/>
+    <w:semiHidden/>
     <w:unhideWhenUsed/>
   </w:style>
   <w:style w:type="table" w:default="1" w:styleId="TableNormal">

</xml_diff>